<commit_message>
final turn in v2
</commit_message>
<xml_diff>
--- a/Problem0/Final Turn In v2.docx
+++ b/Problem0/Final Turn In v2.docx
@@ -64,18 +64,18 @@
           <w:noProof/>
         </w:rPr>
         <w:drawing>
-          <wp:anchor distT="0" distB="0" distL="114300" distR="114300" simplePos="0" relativeHeight="251659264" behindDoc="0" locked="0" layoutInCell="1" allowOverlap="1" wp14:anchorId="30F13EB9" wp14:editId="32001E4B">
+          <wp:anchor distT="0" distB="0" distL="114300" distR="114300" simplePos="0" relativeHeight="251658240" behindDoc="0" locked="0" layoutInCell="1" allowOverlap="1" wp14:anchorId="5D6C1921" wp14:editId="170CDC56">
             <wp:simplePos x="0" y="0"/>
             <wp:positionH relativeFrom="column">
-              <wp:posOffset>2971800</wp:posOffset>
+              <wp:posOffset>-186690</wp:posOffset>
             </wp:positionH>
             <wp:positionV relativeFrom="paragraph">
-              <wp:posOffset>206375</wp:posOffset>
+              <wp:posOffset>186055</wp:posOffset>
             </wp:positionV>
-            <wp:extent cx="2628900" cy="1723390"/>
-            <wp:effectExtent l="0" t="0" r="12700" b="3810"/>
+            <wp:extent cx="3157855" cy="2077720"/>
+            <wp:effectExtent l="0" t="0" r="0" b="5080"/>
             <wp:wrapTopAndBottom/>
-            <wp:docPr id="2" name="Picture 2" descr="Macintosh HD:Users:Sishaar:Google Drive:TJ:Senior Year:Computer Vision:Problem0:Log1.png"/>
+            <wp:docPr id="1" name="Picture 1" descr="Macintosh HD:Users:Sishaar:Google Drive:TJ:Senior Year:Computer Vision:Problem0:Linear1.png"/>
             <wp:cNvGraphicFramePr>
               <a:graphicFrameLocks xmlns:a="http://schemas.openxmlformats.org/drawingml/2006/main" noChangeAspect="1"/>
             </wp:cNvGraphicFramePr>
@@ -83,7 +83,7 @@
               <a:graphicData uri="http://schemas.openxmlformats.org/drawingml/2006/picture">
                 <pic:pic xmlns:pic="http://schemas.openxmlformats.org/drawingml/2006/picture">
                   <pic:nvPicPr>
-                    <pic:cNvPr id="0" name="Picture 2" descr="Macintosh HD:Users:Sishaar:Google Drive:TJ:Senior Year:Computer Vision:Problem0:Log1.png"/>
+                    <pic:cNvPr id="0" name="Picture 1" descr="Macintosh HD:Users:Sishaar:Google Drive:TJ:Senior Year:Computer Vision:Problem0:Linear1.png"/>
                     <pic:cNvPicPr>
                       <a:picLocks noChangeAspect="1" noChangeArrowheads="1"/>
                     </pic:cNvPicPr>
@@ -104,7 +104,7 @@
                   <pic:spPr bwMode="auto">
                     <a:xfrm>
                       <a:off x="0" y="0"/>
-                      <a:ext cx="2628900" cy="1723390"/>
+                      <a:ext cx="3157855" cy="2077720"/>
                     </a:xfrm>
                     <a:prstGeom prst="rect">
                       <a:avLst/>
@@ -132,18 +132,18 @@
           <w:noProof/>
         </w:rPr>
         <w:drawing>
-          <wp:anchor distT="0" distB="0" distL="114300" distR="114300" simplePos="0" relativeHeight="251658240" behindDoc="0" locked="0" layoutInCell="1" allowOverlap="1" wp14:anchorId="330D707C" wp14:editId="25A11D64">
+          <wp:anchor distT="0" distB="0" distL="114300" distR="114300" simplePos="0" relativeHeight="251659264" behindDoc="0" locked="0" layoutInCell="1" allowOverlap="1" wp14:anchorId="636D7E72" wp14:editId="7A98C5E2">
             <wp:simplePos x="0" y="0"/>
             <wp:positionH relativeFrom="column">
-              <wp:posOffset>-5080</wp:posOffset>
+              <wp:posOffset>2971800</wp:posOffset>
             </wp:positionH>
             <wp:positionV relativeFrom="paragraph">
-              <wp:posOffset>186055</wp:posOffset>
+              <wp:posOffset>206375</wp:posOffset>
             </wp:positionV>
-            <wp:extent cx="2636520" cy="1734820"/>
-            <wp:effectExtent l="0" t="0" r="5080" b="0"/>
+            <wp:extent cx="3200400" cy="2098040"/>
+            <wp:effectExtent l="0" t="0" r="0" b="10160"/>
             <wp:wrapTopAndBottom/>
-            <wp:docPr id="1" name="Picture 1" descr="Macintosh HD:Users:Sishaar:Google Drive:TJ:Senior Year:Computer Vision:Problem0:Linear1.png"/>
+            <wp:docPr id="2" name="Picture 2" descr="Macintosh HD:Users:Sishaar:Google Drive:TJ:Senior Year:Computer Vision:Problem0:Log1.png"/>
             <wp:cNvGraphicFramePr>
               <a:graphicFrameLocks xmlns:a="http://schemas.openxmlformats.org/drawingml/2006/main" noChangeAspect="1"/>
             </wp:cNvGraphicFramePr>
@@ -151,7 +151,7 @@
               <a:graphicData uri="http://schemas.openxmlformats.org/drawingml/2006/picture">
                 <pic:pic xmlns:pic="http://schemas.openxmlformats.org/drawingml/2006/picture">
                   <pic:nvPicPr>
-                    <pic:cNvPr id="0" name="Picture 1" descr="Macintosh HD:Users:Sishaar:Google Drive:TJ:Senior Year:Computer Vision:Problem0:Linear1.png"/>
+                    <pic:cNvPr id="0" name="Picture 2" descr="Macintosh HD:Users:Sishaar:Google Drive:TJ:Senior Year:Computer Vision:Problem0:Log1.png"/>
                     <pic:cNvPicPr>
                       <a:picLocks noChangeAspect="1" noChangeArrowheads="1"/>
                     </pic:cNvPicPr>
@@ -172,7 +172,7 @@
                   <pic:spPr bwMode="auto">
                     <a:xfrm>
                       <a:off x="0" y="0"/>
-                      <a:ext cx="2636520" cy="1734820"/>
+                      <a:ext cx="3200400" cy="2098040"/>
                     </a:xfrm>
                     <a:prstGeom prst="rect">
                       <a:avLst/>
@@ -241,6 +241,158 @@
           <w:rFonts w:ascii="Trebuchet MS" w:hAnsi="Trebuchet MS"/>
         </w:rPr>
       </w:pPr>
+      <w:r>
+        <w:rPr>
+          <w:rFonts w:ascii="Trebuchet MS" w:hAnsi="Trebuchet MS"/>
+          <w:noProof/>
+        </w:rPr>
+        <w:drawing>
+          <wp:anchor distT="0" distB="0" distL="114300" distR="114300" simplePos="0" relativeHeight="251660288" behindDoc="0" locked="0" layoutInCell="1" allowOverlap="1" wp14:anchorId="51EC7393" wp14:editId="771AADA2">
+            <wp:simplePos x="0" y="0"/>
+            <wp:positionH relativeFrom="column">
+              <wp:posOffset>3086100</wp:posOffset>
+            </wp:positionH>
+            <wp:positionV relativeFrom="paragraph">
+              <wp:posOffset>193040</wp:posOffset>
+            </wp:positionV>
+            <wp:extent cx="3314700" cy="2183765"/>
+            <wp:effectExtent l="0" t="0" r="12700" b="635"/>
+            <wp:wrapTight wrapText="bothSides">
+              <wp:wrapPolygon edited="0">
+                <wp:start x="0" y="0"/>
+                <wp:lineTo x="0" y="21355"/>
+                <wp:lineTo x="21517" y="21355"/>
+                <wp:lineTo x="21517" y="0"/>
+                <wp:lineTo x="0" y="0"/>
+              </wp:wrapPolygon>
+            </wp:wrapTight>
+            <wp:docPr id="4" name="Picture 4" descr="Macintosh HD:Users:Sishaar:Google Drive:TJ:Senior Year:Computer Vision:Problem0:Log2.png"/>
+            <wp:cNvGraphicFramePr>
+              <a:graphicFrameLocks xmlns:a="http://schemas.openxmlformats.org/drawingml/2006/main" noChangeAspect="1"/>
+            </wp:cNvGraphicFramePr>
+            <a:graphic xmlns:a="http://schemas.openxmlformats.org/drawingml/2006/main">
+              <a:graphicData uri="http://schemas.openxmlformats.org/drawingml/2006/picture">
+                <pic:pic xmlns:pic="http://schemas.openxmlformats.org/drawingml/2006/picture">
+                  <pic:nvPicPr>
+                    <pic:cNvPr id="0" name="Picture 2" descr="Macintosh HD:Users:Sishaar:Google Drive:TJ:Senior Year:Computer Vision:Problem0:Log2.png"/>
+                    <pic:cNvPicPr>
+                      <a:picLocks noChangeAspect="1" noChangeArrowheads="1"/>
+                    </pic:cNvPicPr>
+                  </pic:nvPicPr>
+                  <pic:blipFill>
+                    <a:blip r:embed="rId7">
+                      <a:extLst>
+                        <a:ext uri="{28A0092B-C50C-407E-A947-70E740481C1C}">
+                          <a14:useLocalDpi xmlns:a14="http://schemas.microsoft.com/office/drawing/2010/main" val="0"/>
+                        </a:ext>
+                      </a:extLst>
+                    </a:blip>
+                    <a:srcRect/>
+                    <a:stretch>
+                      <a:fillRect/>
+                    </a:stretch>
+                  </pic:blipFill>
+                  <pic:spPr bwMode="auto">
+                    <a:xfrm>
+                      <a:off x="0" y="0"/>
+                      <a:ext cx="3314700" cy="2183765"/>
+                    </a:xfrm>
+                    <a:prstGeom prst="rect">
+                      <a:avLst/>
+                    </a:prstGeom>
+                    <a:noFill/>
+                    <a:ln>
+                      <a:noFill/>
+                    </a:ln>
+                  </pic:spPr>
+                </pic:pic>
+              </a:graphicData>
+            </a:graphic>
+            <wp14:sizeRelH relativeFrom="page">
+              <wp14:pctWidth>0</wp14:pctWidth>
+            </wp14:sizeRelH>
+            <wp14:sizeRelV relativeFrom="page">
+              <wp14:pctHeight>0</wp14:pctHeight>
+            </wp14:sizeRelV>
+          </wp:anchor>
+        </w:drawing>
+      </w:r>
+      <w:r>
+        <w:rPr>
+          <w:rFonts w:ascii="Trebuchet MS" w:hAnsi="Trebuchet MS"/>
+          <w:noProof/>
+        </w:rPr>
+        <w:drawing>
+          <wp:anchor distT="0" distB="0" distL="114300" distR="114300" simplePos="0" relativeHeight="251661312" behindDoc="0" locked="0" layoutInCell="1" allowOverlap="1" wp14:anchorId="55841AE2" wp14:editId="480833D5">
+            <wp:simplePos x="0" y="0"/>
+            <wp:positionH relativeFrom="column">
+              <wp:posOffset>-342900</wp:posOffset>
+            </wp:positionH>
+            <wp:positionV relativeFrom="paragraph">
+              <wp:posOffset>155575</wp:posOffset>
+            </wp:positionV>
+            <wp:extent cx="3468370" cy="2286000"/>
+            <wp:effectExtent l="0" t="0" r="11430" b="0"/>
+            <wp:wrapTight wrapText="bothSides">
+              <wp:wrapPolygon edited="0">
+                <wp:start x="0" y="0"/>
+                <wp:lineTo x="0" y="21360"/>
+                <wp:lineTo x="21513" y="21360"/>
+                <wp:lineTo x="21513" y="0"/>
+                <wp:lineTo x="0" y="0"/>
+              </wp:wrapPolygon>
+            </wp:wrapTight>
+            <wp:docPr id="3" name="Picture 3" descr="Macintosh HD:Users:Sishaar:Google Drive:TJ:Senior Year:Computer Vision:Problem0:Linear2.png"/>
+            <wp:cNvGraphicFramePr>
+              <a:graphicFrameLocks xmlns:a="http://schemas.openxmlformats.org/drawingml/2006/main" noChangeAspect="1"/>
+            </wp:cNvGraphicFramePr>
+            <a:graphic xmlns:a="http://schemas.openxmlformats.org/drawingml/2006/main">
+              <a:graphicData uri="http://schemas.openxmlformats.org/drawingml/2006/picture">
+                <pic:pic xmlns:pic="http://schemas.openxmlformats.org/drawingml/2006/picture">
+                  <pic:nvPicPr>
+                    <pic:cNvPr id="0" name="Picture 1" descr="Macintosh HD:Users:Sishaar:Google Drive:TJ:Senior Year:Computer Vision:Problem0:Linear2.png"/>
+                    <pic:cNvPicPr>
+                      <a:picLocks noChangeAspect="1" noChangeArrowheads="1"/>
+                    </pic:cNvPicPr>
+                  </pic:nvPicPr>
+                  <pic:blipFill>
+                    <a:blip r:embed="rId8">
+                      <a:extLst>
+                        <a:ext uri="{28A0092B-C50C-407E-A947-70E740481C1C}">
+                          <a14:useLocalDpi xmlns:a14="http://schemas.microsoft.com/office/drawing/2010/main" val="0"/>
+                        </a:ext>
+                      </a:extLst>
+                    </a:blip>
+                    <a:srcRect/>
+                    <a:stretch>
+                      <a:fillRect/>
+                    </a:stretch>
+                  </pic:blipFill>
+                  <pic:spPr bwMode="auto">
+                    <a:xfrm>
+                      <a:off x="0" y="0"/>
+                      <a:ext cx="3468370" cy="2286000"/>
+                    </a:xfrm>
+                    <a:prstGeom prst="rect">
+                      <a:avLst/>
+                    </a:prstGeom>
+                    <a:noFill/>
+                    <a:ln>
+                      <a:noFill/>
+                    </a:ln>
+                  </pic:spPr>
+                </pic:pic>
+              </a:graphicData>
+            </a:graphic>
+            <wp14:sizeRelH relativeFrom="page">
+              <wp14:pctWidth>0</wp14:pctWidth>
+            </wp14:sizeRelH>
+            <wp14:sizeRelV relativeFrom="page">
+              <wp14:pctHeight>0</wp14:pctHeight>
+            </wp14:sizeRelV>
+          </wp:anchor>
+        </w:drawing>
+      </w:r>
     </w:p>
     <w:p>
       <w:pPr>

</xml_diff>